<commit_message>
edit kodu, dokumentace a prezentace(.pptx)
</commit_message>
<xml_diff>
--- a/23ReisiegelJDocumentation.docx
+++ b/23ReisiegelJDocumentation.docx
@@ -264,6 +264,13 @@
     </w:sdt>
     <w:sdt>
       <w:sdtPr>
+        <w:rPr>
+          <w:rFonts w:asciiTheme="minorHAnsi" w:eastAsiaTheme="minorHAnsi" w:hAnsiTheme="minorHAnsi" w:cstheme="minorBidi"/>
+          <w:color w:val="auto"/>
+          <w:sz w:val="22"/>
+          <w:szCs w:val="22"/>
+          <w:lang w:eastAsia="en-US"/>
+        </w:rPr>
         <w:id w:val="-2023626156"/>
         <w:docPartObj>
           <w:docPartGallery w:val="Table of Contents"/>
@@ -272,13 +279,8 @@
       </w:sdtPr>
       <w:sdtEndPr>
         <w:rPr>
-          <w:rFonts w:asciiTheme="minorHAnsi" w:eastAsiaTheme="minorHAnsi" w:hAnsiTheme="minorHAnsi" w:cstheme="minorBidi"/>
           <w:b/>
           <w:bCs/>
-          <w:color w:val="auto"/>
-          <w:sz w:val="22"/>
-          <w:szCs w:val="22"/>
-          <w:lang w:eastAsia="en-US"/>
         </w:rPr>
       </w:sdtEndPr>
       <w:sdtContent>
@@ -759,13 +761,22 @@
         <w:t xml:space="preserve"> Do programu pak uživatel zadá prvky matice, které </w:t>
       </w:r>
       <w:r>
-        <w:t>předpokládá program jako celá čísla. Pro transformaci vloží uživatel číslo 1, -1 nebo 0. Pokud zadá jiné číslo, program se ukončí.</w:t>
+        <w:t>předpokládá program jako celá čísla. Pro transformaci vloží uživatel číslo 1, -1 nebo 0. Pokud zadá jiné číslo, program se</w:t>
+      </w:r>
+      <w:r>
+        <w:t xml:space="preserve"> přesune do fáze zadávání hodnot uživatelem</w:t>
+      </w:r>
+      <w:r>
+        <w:t>.</w:t>
       </w:r>
       <w:r>
         <w:t xml:space="preserve"> </w:t>
       </w:r>
       <w:r>
         <w:t>Uživatel může matici transformovat kolikrát chce.</w:t>
+      </w:r>
+      <w:r>
+        <w:t xml:space="preserve"> Pokud uživatel zadá nekladný počet řádků, program se ukončí úplně.</w:t>
       </w:r>
     </w:p>
     <w:p>
@@ -821,6 +832,18 @@
       <w:pPr>
         <w:pStyle w:val="Odstavecseseznamem"/>
         <w:numPr>
+          <w:ilvl w:val="1"/>
+          <w:numId w:val="1"/>
+        </w:numPr>
+      </w:pPr>
+      <w:r>
+        <w:t>Při zadání nekladného čísla se program ukončí</w:t>
+      </w:r>
+    </w:p>
+    <w:p>
+      <w:pPr>
+        <w:pStyle w:val="Odstavecseseznamem"/>
+        <w:numPr>
           <w:ilvl w:val="0"/>
           <w:numId w:val="1"/>
         </w:numPr>
@@ -917,6 +940,18 @@
       </w:r>
       <w:r>
         <w:t>končí</w:t>
+      </w:r>
+    </w:p>
+    <w:p>
+      <w:pPr>
+        <w:pStyle w:val="Odstavecseseznamem"/>
+        <w:numPr>
+          <w:ilvl w:val="0"/>
+          <w:numId w:val="1"/>
+        </w:numPr>
+      </w:pPr>
+      <w:r>
+        <w:t>Pokud dojde ke skončení bodu 6 (zadání jiného čísla než -1, 1 nebo 0) začne program od bodu číslo 1</w:t>
       </w:r>
     </w:p>
     <w:p>
@@ -1289,17 +1324,11 @@
             <w:vAlign w:val="center"/>
           </w:tcPr>
           <w:p>
-            <w:pPr>
-              <w:spacing w:after="0" w:line="240" w:lineRule="auto"/>
-            </w:pPr>
             <w:r>
               <w:t xml:space="preserve">     9     8     7</w:t>
             </w:r>
           </w:p>
           <w:p>
-            <w:pPr>
-              <w:spacing w:after="0" w:line="240" w:lineRule="auto"/>
-            </w:pPr>
             <w:r>
               <w:t xml:space="preserve">     6     5     4</w:t>
             </w:r>
@@ -1409,25 +1438,16 @@
             <w:vAlign w:val="center"/>
           </w:tcPr>
           <w:p>
-            <w:pPr>
-              <w:spacing w:after="0" w:line="240" w:lineRule="auto"/>
-            </w:pPr>
             <w:r>
               <w:t xml:space="preserve">     9     5     1</w:t>
             </w:r>
           </w:p>
           <w:p>
-            <w:pPr>
-              <w:spacing w:after="0" w:line="240" w:lineRule="auto"/>
-            </w:pPr>
             <w:r>
               <w:t xml:space="preserve">    10     6     2</w:t>
             </w:r>
           </w:p>
           <w:p>
-            <w:pPr>
-              <w:spacing w:after="0" w:line="240" w:lineRule="auto"/>
-            </w:pPr>
             <w:r>
               <w:t xml:space="preserve">    11     7     3</w:t>
             </w:r>
@@ -1484,6 +1504,7 @@
           </w:p>
           <w:p>
             <w:r>
+              <w:lastRenderedPageBreak/>
               <w:t>1 2 3 4 5 6 7 8 9 10 11 12 13 14 15 16 17 18 19 20 21 22 23 24</w:t>
             </w:r>
           </w:p>
@@ -1500,6 +1521,7 @@
           </w:tcPr>
           <w:p>
             <w:r>
+              <w:lastRenderedPageBreak/>
               <w:t>4 8 12 16 20 24</w:t>
             </w:r>
           </w:p>
@@ -1510,6 +1532,7 @@
           </w:p>
           <w:p>
             <w:r>
+              <w:lastRenderedPageBreak/>
               <w:t>2 6 10 14 18 22</w:t>
             </w:r>
           </w:p>
@@ -1526,6 +1549,7 @@
           </w:tcPr>
           <w:p>
             <w:r>
+              <w:lastRenderedPageBreak/>
               <w:t>4     8    12   16    20    24</w:t>
             </w:r>
           </w:p>
@@ -1542,6 +1566,7 @@
           </w:p>
           <w:p>
             <w:r>
+              <w:lastRenderedPageBreak/>
               <w:t xml:space="preserve">2     6    10   14   </w:t>
             </w:r>
             <w:r>
@@ -1573,6 +1598,7 @@
               <w:jc w:val="center"/>
             </w:pPr>
             <w:r>
+              <w:lastRenderedPageBreak/>
               <w:t>ano</w:t>
             </w:r>
           </w:p>
@@ -1585,7 +1611,6 @@
       </w:pPr>
       <w:bookmarkStart w:id="5" w:name="_Toc122530246"/>
       <w:r>
-        <w:lastRenderedPageBreak/>
         <w:t>Screenshoty testů</w:t>
       </w:r>
       <w:bookmarkEnd w:id="5"/>
@@ -3012,6 +3037,13 @@
 
 <file path=word/glossary/fontTable.xml><?xml version="1.0" encoding="utf-8"?>
 <w:fonts xmlns:mc="http://schemas.openxmlformats.org/markup-compatibility/2006" xmlns:r="http://schemas.openxmlformats.org/officeDocument/2006/relationships" xmlns:w="http://schemas.openxmlformats.org/wordprocessingml/2006/main" xmlns:w14="http://schemas.microsoft.com/office/word/2010/wordml" xmlns:w15="http://schemas.microsoft.com/office/word/2012/wordml" xmlns:w16cex="http://schemas.microsoft.com/office/word/2018/wordml/cex" xmlns:w16cid="http://schemas.microsoft.com/office/word/2016/wordml/cid" xmlns:w16="http://schemas.microsoft.com/office/word/2018/wordml" xmlns:w16sdtdh="http://schemas.microsoft.com/office/word/2020/wordml/sdtdatahash" xmlns:w16se="http://schemas.microsoft.com/office/word/2015/wordml/symex" mc:Ignorable="w14 w15 w16se w16cid w16 w16cex w16sdtdh">
+  <w:font w:name="Calibri">
+    <w:panose1 w:val="020F0502020204030204"/>
+    <w:charset w:val="EE"/>
+    <w:family w:val="swiss"/>
+    <w:pitch w:val="variable"/>
+    <w:sig w:usb0="E4002EFF" w:usb1="C000247B" w:usb2="00000009" w:usb3="00000000" w:csb0="000001FF" w:csb1="00000000"/>
+  </w:font>
   <w:font w:name="Times New Roman">
     <w:panose1 w:val="02020603050405020304"/>
     <w:charset w:val="EE"/>
@@ -3019,19 +3051,12 @@
     <w:pitch w:val="variable"/>
     <w:sig w:usb0="E0002EFF" w:usb1="C000785B" w:usb2="00000009" w:usb3="00000000" w:csb0="000001FF" w:csb1="00000000"/>
   </w:font>
-  <w:font w:name="Calibri">
-    <w:panose1 w:val="020F0502020204030204"/>
-    <w:charset w:val="EE"/>
-    <w:family w:val="swiss"/>
-    <w:pitch w:val="variable"/>
-    <w:sig w:usb0="E4002EFF" w:usb1="C200247B" w:usb2="00000009" w:usb3="00000000" w:csb0="000001FF" w:csb1="00000000"/>
-  </w:font>
   <w:font w:name="Calibri Light">
     <w:panose1 w:val="020F0302020204030204"/>
     <w:charset w:val="EE"/>
     <w:family w:val="swiss"/>
     <w:pitch w:val="variable"/>
-    <w:sig w:usb0="E4002EFF" w:usb1="C200247B" w:usb2="00000009" w:usb3="00000000" w:csb0="000001FF" w:csb1="00000000"/>
+    <w:sig w:usb0="E4002EFF" w:usb1="C000247B" w:usb2="00000009" w:usb3="00000000" w:csb0="000001FF" w:csb1="00000000"/>
   </w:font>
 </w:fonts>
 </file>
@@ -3054,6 +3079,9 @@
   <w:rsids>
     <w:rsidRoot w:val="001F0A8E"/>
     <w:rsid w:val="001F0A8E"/>
+    <w:rsid w:val="009B7C1D"/>
+    <w:rsid w:val="00CD61CE"/>
+    <w:rsid w:val="00DF7EDD"/>
     <w:rsid w:val="00E90460"/>
   </w:rsids>
   <m:mathPr>
@@ -3503,10 +3531,6 @@
     <w:semiHidden/>
     <w:unhideWhenUsed/>
   </w:style>
-  <w:style w:type="paragraph" w:customStyle="1" w:styleId="8F76C851E4A94A5BA95C59B00339A7F7">
-    <w:name w:val="8F76C851E4A94A5BA95C59B00339A7F7"/>
-    <w:rsid w:val="001F0A8E"/>
-  </w:style>
   <w:style w:type="paragraph" w:customStyle="1" w:styleId="837FD5A4348E4BC4AD4826BE8B00D926">
     <w:name w:val="837FD5A4348E4BC4AD4826BE8B00D926"/>
     <w:rsid w:val="001F0A8E"/>
@@ -3521,10 +3545,6 @@
   </w:style>
   <w:style w:type="paragraph" w:customStyle="1" w:styleId="7452AC9AF6F84C61B87A561BF581BBEC">
     <w:name w:val="7452AC9AF6F84C61B87A561BF581BBEC"/>
-    <w:rsid w:val="001F0A8E"/>
-  </w:style>
-  <w:style w:type="paragraph" w:customStyle="1" w:styleId="1C2CD5524A98463AB87D18B7C511B4D2">
-    <w:name w:val="1C2CD5524A98463AB87D18B7C511B4D2"/>
     <w:rsid w:val="001F0A8E"/>
   </w:style>
 </w:styles>

</xml_diff>